<commit_message>
beans fix bb 2
</commit_message>
<xml_diff>
--- a/docs/Getoev_4.3.docx
+++ b/docs/Getoev_4.3.docx
@@ -2819,9 +2819,9 @@
           <w:lang w:val="en-US"/>
         </w:rPr>
         <w:drawing>
-          <wp:inline distT="0" distB="0" distL="0" distR="0" wp14:anchorId="1EECE8BF" wp14:editId="4653AAE9">
-            <wp:extent cx="6120130" cy="3839845"/>
-            <wp:effectExtent l="0" t="0" r="0" b="8255"/>
+          <wp:inline distT="0" distB="0" distL="0" distR="0" wp14:anchorId="1FA05277" wp14:editId="721A9C31">
+            <wp:extent cx="6120130" cy="3830955"/>
+            <wp:effectExtent l="0" t="0" r="0" b="0"/>
             <wp:docPr id="1" name="Рисунок 1"/>
             <wp:cNvGraphicFramePr>
               <a:graphicFrameLocks xmlns:a="http://schemas.openxmlformats.org/drawingml/2006/main" noChangeAspect="1"/>
@@ -2842,7 +2842,7 @@
                   <pic:spPr>
                     <a:xfrm>
                       <a:off x="0" y="0"/>
-                      <a:ext cx="6120130" cy="3839845"/>
+                      <a:ext cx="6120130" cy="3830955"/>
                     </a:xfrm>
                     <a:prstGeom prst="rect">
                       <a:avLst/>

</xml_diff>